<commit_message>
Gesture Images Fixed bad event call
</commit_message>
<xml_diff>
--- a/Content/UI/Help Menu.docx
+++ b/Content/UI/Help Menu.docx
@@ -2,16 +2,23 @@
 <file path=word/document.xml><?xml version="1.0" encoding="utf-8"?>
 <w:document xmlns:wpc="http://schemas.microsoft.com/office/word/2010/wordprocessingCanvas" xmlns:cx="http://schemas.microsoft.com/office/drawing/2014/chartex" xmlns:mc="http://schemas.openxmlformats.org/markup-compatibility/2006" xmlns:o="urn:schemas-microsoft-com:office:office" xmlns:r="http://schemas.openxmlformats.org/officeDocument/2006/relationships" xmlns:m="http://schemas.openxmlformats.org/officeDocument/2006/math" xmlns:v="urn:schemas-microsoft-com:vml" xmlns:wp14="http://schemas.microsoft.com/office/word/2010/wordprocessingDrawing" xmlns:wp="http://schemas.openxmlformats.org/drawingml/2006/wordprocessingDrawing" xmlns:w10="urn:schemas-microsoft-com:office:word" xmlns:w="http://schemas.openxmlformats.org/wordprocessingml/2006/main" xmlns:w14="http://schemas.microsoft.com/office/word/2010/wordml" xmlns:w15="http://schemas.microsoft.com/office/word/2012/wordml" xmlns:w16se="http://schemas.microsoft.com/office/word/2015/wordml/symex" xmlns:wpg="http://schemas.microsoft.com/office/word/2010/wordprocessingGroup" xmlns:wpi="http://schemas.microsoft.com/office/word/2010/wordprocessingInk" xmlns:wne="http://schemas.microsoft.com/office/word/2006/wordml" xmlns:wps="http://schemas.microsoft.com/office/word/2010/wordprocessingShape" mc:Ignorable="w14 w15 w16se wp14">
   <w:body>
-    <w:p>
+    <w:p/>
+    <w:p>
+      <w:r>
+        <w:t>Pressing the bumper will spawn a cube where the remote is facing</w:t>
+      </w:r>
+    </w:p>
+    <w:p>
+      <w:r>
+        <w:t>Pressing the Home button once will hide this menu</w:t>
+      </w:r>
+    </w:p>
+    <w:p>
+      <w:r>
+        <w:t>Pressing the Home button twice will exit the game</w:t>
+      </w:r>
       <w:bookmarkStart w:id="0" w:name="_GoBack"/>
-    </w:p>
-    <w:p>
-      <w:r>
-        <w:t>Pressing the bumper will spawn a cube</w:t>
-      </w:r>
-      <w:r>
-        <w:t xml:space="preserve"> where the remote is facing</w:t>
-      </w:r>
+      <w:bookmarkEnd w:id="0"/>
     </w:p>
     <w:p>
       <w:r>
@@ -32,12 +39,7 @@
     <w:p>
       <w:r>
         <w:tab/>
-      </w:r>
-      <w:r>
-        <w:t>Pressi</w:t>
-      </w:r>
-      <w:r>
-        <w:t>ng the top of the touchpad will move the cube away from you</w:t>
+        <w:t>Pressing the top of the touchpad will move the cube away from you</w:t>
       </w:r>
     </w:p>
     <w:p>
@@ -64,7 +66,12 @@
         <w:t>All of these presses are pressure sensitive</w:t>
       </w:r>
     </w:p>
-    <w:bookmarkEnd w:id="0"/>
+    <w:p>
+      <w:r>
+        <w:tab/>
+        <w:t>Rotating the controller will rotate the cube</w:t>
+      </w:r>
+    </w:p>
     <w:p/>
     <w:sectPr>
       <w:pgSz w:w="12240" w:h="15840"/>

</xml_diff>